<commit_message>
Just another commit. Now going to  push back to github.
</commit_message>
<xml_diff>
--- a/A simple Word Document.docx
+++ b/A simple Word Document.docx
@@ -92,9 +92,30 @@
       </w:r>
     </w:p>
     <w:p>
+      <w:r>
+        <w:t>At the command line I did a:</w:t>
+      </w:r>
+    </w:p>
+    <w:p>
+      <w:r>
+        <w:t>Git commit “A simple Word Document.docx”</w:t>
+      </w:r>
+    </w:p>
+    <w:p>
+      <w:r>
+        <w:t>Then I edited the file again.</w:t>
+      </w:r>
+    </w:p>
+    <w:p>
+      <w:r>
+        <w:t>Next I will commit those changes and try to do a  push back to github.</w:t>
+      </w:r>
+    </w:p>
+    <w:p>
       <w:bookmarkStart w:id="0" w:name="_GoBack"/>
       <w:bookmarkEnd w:id="0"/>
     </w:p>
+    <w:p/>
     <w:p/>
     <w:sectPr>
       <w:pgSz w:w="11906" w:h="16838"/>
@@ -897,7 +918,7 @@
   <a:extraClrSchemeLst/>
   <a:extLst>
     <a:ext uri="{05A4C25C-085E-4340-85A3-A5531E510DB2}">
-      <thm15:themeFamily xmlns:thm15="http://schemas.microsoft.com/office/thememl/2012/main" xmlns="" name="Office Theme" id="{62F939B6-93AF-4DB8-9C6B-D6C7DFDC589F}" vid="{4A3C46E8-61CC-4603-A589-7422A47A8E4A}"/>
+      <thm15:themeFamily xmlns="" xmlns:thm15="http://schemas.microsoft.com/office/thememl/2012/main" name="Office Theme" id="{62F939B6-93AF-4DB8-9C6B-D6C7DFDC589F}" vid="{4A3C46E8-61CC-4603-A589-7422A47A8E4A}"/>
     </a:ext>
   </a:extLst>
 </a:theme>

</xml_diff>

<commit_message>
Noted use of Github Desktop
</commit_message>
<xml_diff>
--- a/A simple Word Document.docx
+++ b/A simple Word Document.docx
@@ -112,10 +112,21 @@
       </w:r>
     </w:p>
     <w:p>
+      <w:pPr>
+        <w:pBdr>
+          <w:bottom w:val="single" w:sz="6" w:space="1" w:color="auto"/>
+        </w:pBdr>
+      </w:pPr>
+    </w:p>
+    <w:p>
+      <w:r>
+        <w:t>Now, I’ve download github for desktop and am using that to interact with things.</w:t>
+      </w:r>
+    </w:p>
+    <w:p>
       <w:bookmarkStart w:id="0" w:name="_GoBack"/>
       <w:bookmarkEnd w:id="0"/>
     </w:p>
-    <w:p/>
     <w:p/>
     <w:sectPr>
       <w:pgSz w:w="11906" w:h="16838"/>
@@ -918,7 +929,7 @@
   <a:extraClrSchemeLst/>
   <a:extLst>
     <a:ext uri="{05A4C25C-085E-4340-85A3-A5531E510DB2}">
-      <thm15:themeFamily xmlns="" xmlns:thm15="http://schemas.microsoft.com/office/thememl/2012/main" name="Office Theme" id="{62F939B6-93AF-4DB8-9C6B-D6C7DFDC589F}" vid="{4A3C46E8-61CC-4603-A589-7422A47A8E4A}"/>
+      <thm15:themeFamily xmlns:thm15="http://schemas.microsoft.com/office/thememl/2012/main" xmlns="" name="Office Theme" id="{62F939B6-93AF-4DB8-9C6B-D6C7DFDC589F}" vid="{4A3C46E8-61CC-4603-A589-7422A47A8E4A}"/>
     </a:ext>
   </a:extLst>
 </a:theme>

</xml_diff>